<commit_message>
Class diagrams, FileSlave, FileMaster
Added Class diagrams and FileSlave, FileMaster arhitecture
implementation
</commit_message>
<xml_diff>
--- a/documentation/requierments-analysis.docx
+++ b/documentation/requierments-analysis.docx
@@ -911,6 +911,29 @@
       <w:pPr>
         <w:pStyle w:val="ListParagraph"/>
         <w:numPr>
+          <w:ilvl w:val="0"/>
+          <w:numId w:val="1"/>
+        </w:numPr>
+        <w:spacing w:line="360" w:lineRule="auto"/>
+        <w:rPr>
+          <w:rFonts w:ascii="Times New Roman" w:hAnsi="Times New Roman" w:cs="Times New Roman"/>
+          <w:sz w:val="32"/>
+          <w:szCs w:val="32"/>
+        </w:rPr>
+      </w:pPr>
+      <w:r>
+        <w:rPr>
+          <w:rFonts w:ascii="Times New Roman" w:hAnsi="Times New Roman" w:cs="Times New Roman"/>
+          <w:sz w:val="32"/>
+          <w:szCs w:val="32"/>
+        </w:rPr>
+        <w:t>Proposed system</w:t>
+      </w:r>
+    </w:p>
+    <w:p>
+      <w:pPr>
+        <w:pStyle w:val="ListParagraph"/>
+        <w:numPr>
           <w:ilvl w:val="1"/>
           <w:numId w:val="1"/>
         </w:numPr>
@@ -927,7 +950,168 @@
           <w:sz w:val="32"/>
           <w:szCs w:val="32"/>
         </w:rPr>
-        <w:t>Definition, acronyms and abbreviations</w:t>
+        <w:t>Overview</w:t>
+      </w:r>
+    </w:p>
+    <w:p>
+      <w:pPr>
+        <w:pStyle w:val="ListParagraph"/>
+        <w:numPr>
+          <w:ilvl w:val="1"/>
+          <w:numId w:val="1"/>
+        </w:numPr>
+        <w:spacing w:line="360" w:lineRule="auto"/>
+        <w:rPr>
+          <w:rFonts w:ascii="Times New Roman" w:hAnsi="Times New Roman" w:cs="Times New Roman"/>
+          <w:sz w:val="32"/>
+          <w:szCs w:val="32"/>
+        </w:rPr>
+      </w:pPr>
+      <w:r>
+        <w:rPr>
+          <w:rFonts w:ascii="Times New Roman" w:hAnsi="Times New Roman" w:cs="Times New Roman"/>
+          <w:sz w:val="32"/>
+          <w:szCs w:val="32"/>
+        </w:rPr>
+        <w:t>Functional requirements</w:t>
+      </w:r>
+    </w:p>
+    <w:p>
+      <w:pPr>
+        <w:pStyle w:val="ListParagraph"/>
+        <w:numPr>
+          <w:ilvl w:val="1"/>
+          <w:numId w:val="1"/>
+        </w:numPr>
+        <w:spacing w:line="360" w:lineRule="auto"/>
+        <w:rPr>
+          <w:rFonts w:ascii="Times New Roman" w:hAnsi="Times New Roman" w:cs="Times New Roman"/>
+          <w:sz w:val="32"/>
+          <w:szCs w:val="32"/>
+        </w:rPr>
+      </w:pPr>
+      <w:r>
+        <w:rPr>
+          <w:rFonts w:ascii="Times New Roman" w:hAnsi="Times New Roman" w:cs="Times New Roman"/>
+          <w:sz w:val="32"/>
+          <w:szCs w:val="32"/>
+        </w:rPr>
+        <w:t>Nonfunctional requirements</w:t>
+      </w:r>
+    </w:p>
+    <w:p>
+      <w:pPr>
+        <w:pStyle w:val="ListParagraph"/>
+        <w:numPr>
+          <w:ilvl w:val="2"/>
+          <w:numId w:val="1"/>
+        </w:numPr>
+        <w:spacing w:line="360" w:lineRule="auto"/>
+        <w:rPr>
+          <w:rFonts w:ascii="Times New Roman" w:hAnsi="Times New Roman" w:cs="Times New Roman"/>
+          <w:sz w:val="32"/>
+          <w:szCs w:val="32"/>
+        </w:rPr>
+      </w:pPr>
+      <w:r>
+        <w:rPr>
+          <w:rFonts w:ascii="Times New Roman" w:hAnsi="Times New Roman" w:cs="Times New Roman"/>
+          <w:sz w:val="32"/>
+          <w:szCs w:val="32"/>
+        </w:rPr>
+        <w:t>User interface and human factors</w:t>
+      </w:r>
+    </w:p>
+    <w:p>
+      <w:pPr>
+        <w:pStyle w:val="ListParagraph"/>
+        <w:numPr>
+          <w:ilvl w:val="2"/>
+          <w:numId w:val="1"/>
+        </w:numPr>
+        <w:spacing w:line="360" w:lineRule="auto"/>
+        <w:rPr>
+          <w:rFonts w:ascii="Times New Roman" w:hAnsi="Times New Roman" w:cs="Times New Roman"/>
+          <w:sz w:val="32"/>
+          <w:szCs w:val="32"/>
+        </w:rPr>
+      </w:pPr>
+      <w:r>
+        <w:rPr>
+          <w:rFonts w:ascii="Times New Roman" w:hAnsi="Times New Roman" w:cs="Times New Roman"/>
+          <w:sz w:val="32"/>
+          <w:szCs w:val="32"/>
+        </w:rPr>
+        <w:t>Documentation</w:t>
+      </w:r>
+    </w:p>
+    <w:p>
+      <w:pPr>
+        <w:pStyle w:val="ListParagraph"/>
+        <w:numPr>
+          <w:ilvl w:val="2"/>
+          <w:numId w:val="1"/>
+        </w:numPr>
+        <w:spacing w:line="360" w:lineRule="auto"/>
+        <w:rPr>
+          <w:rFonts w:ascii="Times New Roman" w:hAnsi="Times New Roman" w:cs="Times New Roman"/>
+          <w:sz w:val="32"/>
+          <w:szCs w:val="32"/>
+        </w:rPr>
+      </w:pPr>
+      <w:r>
+        <w:rPr>
+          <w:rFonts w:ascii="Times New Roman" w:hAnsi="Times New Roman" w:cs="Times New Roman"/>
+          <w:sz w:val="32"/>
+          <w:szCs w:val="32"/>
+        </w:rPr>
+        <w:t>Performance characteristics</w:t>
+      </w:r>
+    </w:p>
+    <w:p>
+      <w:pPr>
+        <w:pStyle w:val="ListParagraph"/>
+        <w:numPr>
+          <w:ilvl w:val="2"/>
+          <w:numId w:val="1"/>
+        </w:numPr>
+        <w:spacing w:line="360" w:lineRule="auto"/>
+        <w:rPr>
+          <w:rFonts w:ascii="Times New Roman" w:hAnsi="Times New Roman" w:cs="Times New Roman"/>
+          <w:sz w:val="32"/>
+          <w:szCs w:val="32"/>
+        </w:rPr>
+      </w:pPr>
+      <w:r>
+        <w:rPr>
+          <w:rFonts w:ascii="Times New Roman" w:hAnsi="Times New Roman" w:cs="Times New Roman"/>
+          <w:sz w:val="32"/>
+          <w:szCs w:val="32"/>
+        </w:rPr>
+        <w:t>Error handling</w:t>
+      </w:r>
+    </w:p>
+    <w:p>
+      <w:pPr>
+        <w:pStyle w:val="ListParagraph"/>
+        <w:numPr>
+          <w:ilvl w:val="2"/>
+          <w:numId w:val="1"/>
+        </w:numPr>
+        <w:spacing w:line="360" w:lineRule="auto"/>
+        <w:rPr>
+          <w:rFonts w:ascii="Times New Roman" w:hAnsi="Times New Roman" w:cs="Times New Roman"/>
+          <w:sz w:val="32"/>
+          <w:szCs w:val="32"/>
+        </w:rPr>
+      </w:pPr>
+      <w:r>
+        <w:rPr>
+          <w:rFonts w:ascii="Times New Roman" w:hAnsi="Times New Roman" w:cs="Times New Roman"/>
+          <w:sz w:val="32"/>
+          <w:szCs w:val="32"/>
+        </w:rPr>
+        <w:t>Security issues</w:t>
       </w:r>
     </w:p>
     <w:p>
@@ -950,7 +1134,7 @@
           <w:sz w:val="32"/>
           <w:szCs w:val="32"/>
         </w:rPr>
-        <w:t>Proposed system</w:t>
+        <w:t>System models</w:t>
       </w:r>
     </w:p>
     <w:p>
@@ -973,7 +1157,7 @@
           <w:sz w:val="32"/>
           <w:szCs w:val="32"/>
         </w:rPr>
-        <w:t>Overview</w:t>
+        <w:t>Scenarios</w:t>
       </w:r>
     </w:p>
     <w:p>
@@ -996,7 +1180,7 @@
           <w:sz w:val="32"/>
           <w:szCs w:val="32"/>
         </w:rPr>
-        <w:t>Functional requirements</w:t>
+        <w:t>Use case model</w:t>
       </w:r>
     </w:p>
     <w:p>
@@ -1019,215 +1203,17 @@
           <w:sz w:val="32"/>
           <w:szCs w:val="32"/>
         </w:rPr>
-        <w:t>Nonfunctional requirements</w:t>
-      </w:r>
-    </w:p>
-    <w:p>
-      <w:pPr>
-        <w:pStyle w:val="ListParagraph"/>
-        <w:numPr>
-          <w:ilvl w:val="2"/>
-          <w:numId w:val="1"/>
-        </w:numPr>
-        <w:spacing w:line="360" w:lineRule="auto"/>
-        <w:rPr>
-          <w:rFonts w:ascii="Times New Roman" w:hAnsi="Times New Roman" w:cs="Times New Roman"/>
-          <w:sz w:val="32"/>
-          <w:szCs w:val="32"/>
-        </w:rPr>
-      </w:pPr>
-      <w:r>
-        <w:rPr>
-          <w:rFonts w:ascii="Times New Roman" w:hAnsi="Times New Roman" w:cs="Times New Roman"/>
-          <w:sz w:val="32"/>
-          <w:szCs w:val="32"/>
-        </w:rPr>
-        <w:t>User interface and human factors</w:t>
-      </w:r>
-    </w:p>
-    <w:p>
-      <w:pPr>
-        <w:pStyle w:val="ListParagraph"/>
-        <w:numPr>
-          <w:ilvl w:val="2"/>
-          <w:numId w:val="1"/>
-        </w:numPr>
-        <w:spacing w:line="360" w:lineRule="auto"/>
-        <w:rPr>
-          <w:rFonts w:ascii="Times New Roman" w:hAnsi="Times New Roman" w:cs="Times New Roman"/>
-          <w:sz w:val="32"/>
-          <w:szCs w:val="32"/>
-        </w:rPr>
-      </w:pPr>
-      <w:r>
-        <w:rPr>
-          <w:rFonts w:ascii="Times New Roman" w:hAnsi="Times New Roman" w:cs="Times New Roman"/>
-          <w:sz w:val="32"/>
-          <w:szCs w:val="32"/>
-        </w:rPr>
-        <w:t>Documentation</w:t>
-      </w:r>
-    </w:p>
-    <w:p>
-      <w:pPr>
-        <w:pStyle w:val="ListParagraph"/>
-        <w:numPr>
-          <w:ilvl w:val="2"/>
-          <w:numId w:val="1"/>
-        </w:numPr>
-        <w:spacing w:line="360" w:lineRule="auto"/>
-        <w:rPr>
-          <w:rFonts w:ascii="Times New Roman" w:hAnsi="Times New Roman" w:cs="Times New Roman"/>
-          <w:sz w:val="32"/>
-          <w:szCs w:val="32"/>
-        </w:rPr>
-      </w:pPr>
-      <w:r>
-        <w:rPr>
-          <w:rFonts w:ascii="Times New Roman" w:hAnsi="Times New Roman" w:cs="Times New Roman"/>
-          <w:sz w:val="32"/>
-          <w:szCs w:val="32"/>
-        </w:rPr>
-        <w:t>Performance characteristics</w:t>
-      </w:r>
-    </w:p>
-    <w:p>
-      <w:pPr>
-        <w:pStyle w:val="ListParagraph"/>
-        <w:numPr>
-          <w:ilvl w:val="2"/>
-          <w:numId w:val="1"/>
-        </w:numPr>
-        <w:spacing w:line="360" w:lineRule="auto"/>
-        <w:rPr>
-          <w:rFonts w:ascii="Times New Roman" w:hAnsi="Times New Roman" w:cs="Times New Roman"/>
-          <w:sz w:val="32"/>
-          <w:szCs w:val="32"/>
-        </w:rPr>
-      </w:pPr>
-      <w:r>
-        <w:rPr>
-          <w:rFonts w:ascii="Times New Roman" w:hAnsi="Times New Roman" w:cs="Times New Roman"/>
-          <w:sz w:val="32"/>
-          <w:szCs w:val="32"/>
-        </w:rPr>
-        <w:t>Error handling</w:t>
-      </w:r>
-    </w:p>
-    <w:p>
-      <w:pPr>
-        <w:pStyle w:val="ListParagraph"/>
-        <w:numPr>
-          <w:ilvl w:val="2"/>
-          <w:numId w:val="1"/>
-        </w:numPr>
-        <w:spacing w:line="360" w:lineRule="auto"/>
-        <w:rPr>
-          <w:rFonts w:ascii="Times New Roman" w:hAnsi="Times New Roman" w:cs="Times New Roman"/>
-          <w:sz w:val="32"/>
-          <w:szCs w:val="32"/>
-        </w:rPr>
-      </w:pPr>
-      <w:r>
-        <w:rPr>
-          <w:rFonts w:ascii="Times New Roman" w:hAnsi="Times New Roman" w:cs="Times New Roman"/>
-          <w:sz w:val="32"/>
-          <w:szCs w:val="32"/>
-        </w:rPr>
-        <w:t>Security issues</w:t>
-      </w:r>
-    </w:p>
-    <w:p>
-      <w:pPr>
-        <w:pStyle w:val="ListParagraph"/>
-        <w:numPr>
-          <w:ilvl w:val="0"/>
-          <w:numId w:val="1"/>
-        </w:numPr>
-        <w:spacing w:line="360" w:lineRule="auto"/>
-        <w:rPr>
-          <w:rFonts w:ascii="Times New Roman" w:hAnsi="Times New Roman" w:cs="Times New Roman"/>
-          <w:sz w:val="32"/>
-          <w:szCs w:val="32"/>
-        </w:rPr>
-      </w:pPr>
-      <w:r>
-        <w:rPr>
-          <w:rFonts w:ascii="Times New Roman" w:hAnsi="Times New Roman" w:cs="Times New Roman"/>
-          <w:sz w:val="32"/>
-          <w:szCs w:val="32"/>
-        </w:rPr>
-        <w:t>System models</w:t>
-      </w:r>
-    </w:p>
-    <w:p>
-      <w:pPr>
-        <w:pStyle w:val="ListParagraph"/>
-        <w:numPr>
-          <w:ilvl w:val="1"/>
-          <w:numId w:val="1"/>
-        </w:numPr>
-        <w:spacing w:line="360" w:lineRule="auto"/>
-        <w:rPr>
-          <w:rFonts w:ascii="Times New Roman" w:hAnsi="Times New Roman" w:cs="Times New Roman"/>
-          <w:sz w:val="32"/>
-          <w:szCs w:val="32"/>
-        </w:rPr>
-      </w:pPr>
-      <w:r>
-        <w:rPr>
-          <w:rFonts w:ascii="Times New Roman" w:hAnsi="Times New Roman" w:cs="Times New Roman"/>
-          <w:sz w:val="32"/>
-          <w:szCs w:val="32"/>
-        </w:rPr>
-        <w:t>Scenarios</w:t>
-      </w:r>
-    </w:p>
-    <w:p>
-      <w:pPr>
-        <w:pStyle w:val="ListParagraph"/>
-        <w:numPr>
-          <w:ilvl w:val="1"/>
-          <w:numId w:val="1"/>
-        </w:numPr>
-        <w:spacing w:line="360" w:lineRule="auto"/>
-        <w:rPr>
-          <w:rFonts w:ascii="Times New Roman" w:hAnsi="Times New Roman" w:cs="Times New Roman"/>
-          <w:sz w:val="32"/>
-          <w:szCs w:val="32"/>
-        </w:rPr>
-      </w:pPr>
-      <w:r>
-        <w:rPr>
-          <w:rFonts w:ascii="Times New Roman" w:hAnsi="Times New Roman" w:cs="Times New Roman"/>
-          <w:sz w:val="32"/>
-          <w:szCs w:val="32"/>
-        </w:rPr>
-        <w:t>Use case model</w:t>
-      </w:r>
-    </w:p>
-    <w:p>
-      <w:pPr>
-        <w:pStyle w:val="ListParagraph"/>
-        <w:numPr>
-          <w:ilvl w:val="1"/>
-          <w:numId w:val="1"/>
-        </w:numPr>
-        <w:spacing w:line="360" w:lineRule="auto"/>
-        <w:rPr>
-          <w:rFonts w:ascii="Times New Roman" w:hAnsi="Times New Roman" w:cs="Times New Roman"/>
-          <w:sz w:val="32"/>
-          <w:szCs w:val="32"/>
-        </w:rPr>
-      </w:pPr>
-      <w:r>
-        <w:rPr>
-          <w:rFonts w:ascii="Times New Roman" w:hAnsi="Times New Roman" w:cs="Times New Roman"/>
-          <w:sz w:val="32"/>
-          <w:szCs w:val="32"/>
-        </w:rPr>
         <w:t>Class diagrams</w:t>
       </w:r>
+    </w:p>
+    <w:p>
+      <w:pPr>
+        <w:rPr>
+          <w:rFonts w:ascii="Times New Roman" w:hAnsi="Times New Roman" w:cs="Times New Roman"/>
+          <w:sz w:val="32"/>
+          <w:szCs w:val="32"/>
+        </w:rPr>
+      </w:pPr>
     </w:p>
     <w:p>
       <w:pPr>
@@ -1522,8 +1508,107 @@
     </w:p>
     <w:p>
       <w:pPr>
-        <w:spacing w:line="360" w:lineRule="auto"/>
-        <w:ind w:firstLine="720"/>
+        <w:rPr>
+          <w:rFonts w:ascii="Times New Roman" w:hAnsi="Times New Roman" w:cs="Times New Roman"/>
+          <w:b/>
+          <w:sz w:val="36"/>
+          <w:szCs w:val="36"/>
+        </w:rPr>
+      </w:pPr>
+    </w:p>
+    <w:p>
+      <w:pPr>
+        <w:pStyle w:val="ListParagraph"/>
+        <w:numPr>
+          <w:ilvl w:val="0"/>
+          <w:numId w:val="4"/>
+        </w:numPr>
+        <w:spacing w:after="0" w:line="360" w:lineRule="auto"/>
+        <w:rPr>
+          <w:rFonts w:ascii="Times New Roman" w:hAnsi="Times New Roman" w:cs="Times New Roman"/>
+          <w:b/>
+          <w:sz w:val="36"/>
+          <w:szCs w:val="36"/>
+        </w:rPr>
+      </w:pPr>
+      <w:r>
+        <w:rPr>
+          <w:rFonts w:ascii="Times New Roman" w:hAnsi="Times New Roman" w:cs="Times New Roman"/>
+          <w:b/>
+          <w:sz w:val="36"/>
+          <w:szCs w:val="36"/>
+        </w:rPr>
+        <w:lastRenderedPageBreak/>
+        <w:t>Proposed system</w:t>
+      </w:r>
+    </w:p>
+    <w:p>
+      <w:pPr>
+        <w:pStyle w:val="ListParagraph"/>
+        <w:spacing w:after="0" w:line="360" w:lineRule="auto"/>
+        <w:ind w:left="360"/>
+        <w:rPr>
+          <w:rFonts w:ascii="Times New Roman" w:hAnsi="Times New Roman" w:cs="Times New Roman"/>
+          <w:b/>
+          <w:sz w:val="16"/>
+          <w:szCs w:val="16"/>
+        </w:rPr>
+      </w:pPr>
+    </w:p>
+    <w:p>
+      <w:pPr>
+        <w:pStyle w:val="ListParagraph"/>
+        <w:spacing w:before="240" w:after="0" w:line="360" w:lineRule="auto"/>
+        <w:ind w:left="0" w:firstLine="720"/>
+        <w:rPr>
+          <w:rFonts w:ascii="Times New Roman" w:hAnsi="Times New Roman" w:cs="Times New Roman"/>
+          <w:b/>
+          <w:sz w:val="20"/>
+          <w:szCs w:val="20"/>
+        </w:rPr>
+      </w:pPr>
+      <w:r>
+        <w:rPr>
+          <w:rFonts w:ascii="Times New Roman" w:hAnsi="Times New Roman" w:cs="Times New Roman"/>
+          <w:sz w:val="28"/>
+          <w:szCs w:val="28"/>
+        </w:rPr>
+        <w:t>We propose a distributed system that is divided in 3 main modules</w:t>
+      </w:r>
+      <w:r>
+        <w:rPr>
+          <w:rFonts w:ascii="Times New Roman" w:hAnsi="Times New Roman" w:cs="Times New Roman"/>
+          <w:sz w:val="28"/>
+          <w:szCs w:val="28"/>
+        </w:rPr>
+        <w:t>: Web Application, File Master and File Slave. We chose a distributed system because it allows us to execute our search queries in a paralel manner.</w:t>
+      </w:r>
+      <w:r>
+        <w:rPr>
+          <w:rFonts w:ascii="Times New Roman" w:hAnsi="Times New Roman" w:cs="Times New Roman"/>
+          <w:sz w:val="28"/>
+          <w:szCs w:val="28"/>
+        </w:rPr>
+        <w:t xml:space="preserve"> Also, the system will provide a tool for testing it`s performance under different stress conditions such as overloading it with requests,  searching speed in a big database etc.</w:t>
+      </w:r>
+    </w:p>
+    <w:p>
+      <w:pPr>
+        <w:pStyle w:val="ListParagraph"/>
+        <w:spacing w:line="360" w:lineRule="auto"/>
+        <w:ind w:left="0" w:firstLine="720"/>
+        <w:rPr>
+          <w:rFonts w:ascii="Times New Roman" w:hAnsi="Times New Roman" w:cs="Times New Roman"/>
+          <w:sz w:val="28"/>
+          <w:szCs w:val="28"/>
+        </w:rPr>
+      </w:pPr>
+    </w:p>
+    <w:p>
+      <w:pPr>
+        <w:pStyle w:val="ListParagraph"/>
+        <w:spacing w:line="360" w:lineRule="auto"/>
+        <w:ind w:left="0" w:firstLine="720"/>
         <w:rPr>
           <w:rFonts w:ascii="Times New Roman" w:hAnsi="Times New Roman" w:cs="Times New Roman"/>
           <w:sz w:val="28"/>
@@ -1552,110 +1637,338 @@
           <w:sz w:val="36"/>
           <w:szCs w:val="36"/>
         </w:rPr>
+        <w:t>Overview</w:t>
+      </w:r>
+      <w:r>
+        <w:rPr>
+          <w:rFonts w:ascii="Times New Roman" w:hAnsi="Times New Roman" w:cs="Times New Roman"/>
+          <w:b/>
+          <w:sz w:val="36"/>
+          <w:szCs w:val="36"/>
+        </w:rPr>
+        <w:t xml:space="preserve"> </w:t>
+      </w:r>
+    </w:p>
+    <w:p>
+      <w:pPr>
+        <w:ind w:firstLine="720"/>
+        <w:rPr>
+          <w:rFonts w:ascii="Times New Roman" w:hAnsi="Times New Roman" w:cs="Times New Roman"/>
+          <w:sz w:val="28"/>
+          <w:szCs w:val="28"/>
+        </w:rPr>
+      </w:pPr>
+      <w:r>
+        <w:rPr>
+          <w:rFonts w:ascii="Times New Roman" w:hAnsi="Times New Roman" w:cs="Times New Roman"/>
+          <w:sz w:val="28"/>
+          <w:szCs w:val="28"/>
+        </w:rPr>
+        <w:t>The main modules and their sub</w:t>
+      </w:r>
+      <w:r>
+        <w:rPr>
+          <w:rFonts w:ascii="Times New Roman" w:hAnsi="Times New Roman" w:cs="Times New Roman"/>
+          <w:sz w:val="28"/>
+          <w:szCs w:val="28"/>
+        </w:rPr>
+        <w:t>-</w:t>
+      </w:r>
+      <w:r>
+        <w:rPr>
+          <w:rFonts w:ascii="Times New Roman" w:hAnsi="Times New Roman" w:cs="Times New Roman"/>
+          <w:sz w:val="28"/>
+          <w:szCs w:val="28"/>
+        </w:rPr>
+        <w:t>modules:</w:t>
+      </w:r>
+    </w:p>
+    <w:p>
+      <w:pPr>
+        <w:spacing w:line="360" w:lineRule="auto"/>
+        <w:ind w:firstLine="720"/>
+        <w:rPr>
+          <w:rFonts w:ascii="Times New Roman" w:hAnsi="Times New Roman" w:cs="Times New Roman"/>
+          <w:sz w:val="28"/>
+          <w:szCs w:val="28"/>
+        </w:rPr>
+      </w:pPr>
+      <w:r>
+        <w:rPr>
+          <w:rFonts w:ascii="Times New Roman" w:hAnsi="Times New Roman" w:cs="Times New Roman"/>
+          <w:b/>
+          <w:sz w:val="28"/>
+          <w:szCs w:val="28"/>
+        </w:rPr>
+        <w:t>Web Application</w:t>
+      </w:r>
+      <w:r>
+        <w:rPr>
+          <w:rFonts w:ascii="Times New Roman" w:hAnsi="Times New Roman" w:cs="Times New Roman"/>
+          <w:sz w:val="28"/>
+          <w:szCs w:val="28"/>
+        </w:rPr>
+        <w:t xml:space="preserve"> - The application users use it via a browser to access our searching system</w:t>
+      </w:r>
+    </w:p>
+    <w:p>
+      <w:pPr>
+        <w:spacing w:line="360" w:lineRule="auto"/>
+        <w:ind w:firstLine="720"/>
+        <w:rPr>
+          <w:rFonts w:ascii="Times New Roman" w:hAnsi="Times New Roman" w:cs="Times New Roman"/>
+          <w:sz w:val="28"/>
+          <w:szCs w:val="28"/>
+        </w:rPr>
+      </w:pPr>
+      <w:r>
+        <w:rPr>
+          <w:rFonts w:ascii="Times New Roman" w:hAnsi="Times New Roman" w:cs="Times New Roman"/>
+          <w:b/>
+          <w:sz w:val="28"/>
+          <w:szCs w:val="28"/>
+        </w:rPr>
+        <w:t>File Master</w:t>
+      </w:r>
+      <w:r>
+        <w:rPr>
+          <w:rFonts w:ascii="Times New Roman" w:hAnsi="Times New Roman" w:cs="Times New Roman"/>
+          <w:sz w:val="28"/>
+          <w:szCs w:val="28"/>
+        </w:rPr>
+        <w:t xml:space="preserve"> – provides an API for the Searching System that will be used by the Web Application or registered users.</w:t>
+      </w:r>
+    </w:p>
+    <w:p>
+      <w:pPr>
+        <w:spacing w:line="360" w:lineRule="auto"/>
+        <w:ind w:firstLine="720"/>
+        <w:rPr>
+          <w:rFonts w:ascii="Times New Roman" w:hAnsi="Times New Roman" w:cs="Times New Roman"/>
+          <w:sz w:val="28"/>
+          <w:szCs w:val="28"/>
+        </w:rPr>
+      </w:pPr>
+      <w:r>
+        <w:rPr>
+          <w:rFonts w:ascii="Times New Roman" w:hAnsi="Times New Roman" w:cs="Times New Roman"/>
+          <w:b/>
+          <w:sz w:val="28"/>
+          <w:szCs w:val="28"/>
+        </w:rPr>
+        <w:t>File Slave</w:t>
+      </w:r>
+      <w:r>
+        <w:rPr>
+          <w:rFonts w:ascii="Times New Roman" w:hAnsi="Times New Roman" w:cs="Times New Roman"/>
+          <w:sz w:val="28"/>
+          <w:szCs w:val="28"/>
+        </w:rPr>
+        <w:t xml:space="preserve"> – provides an API for File Master to execute queries on it`s database of images.</w:t>
+      </w:r>
+    </w:p>
+    <w:p>
+      <w:pPr>
+        <w:spacing w:line="360" w:lineRule="auto"/>
+        <w:ind w:firstLine="720"/>
+        <w:rPr>
+          <w:rFonts w:ascii="Times New Roman" w:hAnsi="Times New Roman" w:cs="Times New Roman"/>
+          <w:sz w:val="28"/>
+          <w:szCs w:val="28"/>
+        </w:rPr>
+      </w:pPr>
+      <w:r>
+        <w:rPr>
+          <w:rFonts w:ascii="Times New Roman" w:hAnsi="Times New Roman" w:cs="Times New Roman"/>
+          <w:b/>
+          <w:sz w:val="28"/>
+          <w:szCs w:val="28"/>
+        </w:rPr>
+        <w:t>Query Protocol</w:t>
+      </w:r>
+      <w:r>
+        <w:rPr>
+          <w:rFonts w:ascii="Times New Roman" w:hAnsi="Times New Roman" w:cs="Times New Roman"/>
+          <w:sz w:val="28"/>
+          <w:szCs w:val="28"/>
+        </w:rPr>
+        <w:t xml:space="preserve"> – Implements a standardized communication between the system modules</w:t>
+      </w:r>
+    </w:p>
+    <w:p>
+      <w:pPr>
+        <w:spacing w:line="360" w:lineRule="auto"/>
+        <w:ind w:firstLine="720"/>
+        <w:rPr>
+          <w:rFonts w:ascii="Times New Roman" w:hAnsi="Times New Roman" w:cs="Times New Roman"/>
+          <w:sz w:val="28"/>
+          <w:szCs w:val="28"/>
+        </w:rPr>
+      </w:pPr>
+      <w:r>
+        <w:rPr>
+          <w:rFonts w:ascii="Times New Roman" w:hAnsi="Times New Roman" w:cs="Times New Roman"/>
+          <w:b/>
+          <w:sz w:val="28"/>
+          <w:szCs w:val="28"/>
+        </w:rPr>
+        <w:t>Cache System</w:t>
+      </w:r>
+      <w:r>
+        <w:rPr>
+          <w:rFonts w:ascii="Times New Roman" w:hAnsi="Times New Roman" w:cs="Times New Roman"/>
+          <w:sz w:val="28"/>
+          <w:szCs w:val="28"/>
+        </w:rPr>
+        <w:t xml:space="preserve"> – Provides a caching functionality for similar query images. </w:t>
+      </w:r>
+    </w:p>
+    <w:p>
+      <w:pPr>
+        <w:spacing w:line="360" w:lineRule="auto"/>
+        <w:ind w:firstLine="720"/>
+        <w:rPr>
+          <w:rFonts w:ascii="Times New Roman" w:hAnsi="Times New Roman" w:cs="Times New Roman"/>
+          <w:sz w:val="28"/>
+          <w:szCs w:val="28"/>
+        </w:rPr>
+      </w:pPr>
+      <w:r>
+        <w:rPr>
+          <w:rFonts w:ascii="Times New Roman" w:hAnsi="Times New Roman" w:cs="Times New Roman"/>
+          <w:b/>
+          <w:sz w:val="28"/>
+          <w:szCs w:val="28"/>
+        </w:rPr>
+        <w:t>Searching System</w:t>
+      </w:r>
+      <w:r>
+        <w:rPr>
+          <w:rFonts w:ascii="Times New Roman" w:hAnsi="Times New Roman" w:cs="Times New Roman"/>
+          <w:sz w:val="28"/>
+          <w:szCs w:val="28"/>
+        </w:rPr>
+        <w:t xml:space="preserve"> (File Master) – Extracts features from the query images and sends them using Query Protocol to all File Slaves registered to that File Master.</w:t>
+      </w:r>
+    </w:p>
+    <w:p>
+      <w:pPr>
+        <w:spacing w:line="360" w:lineRule="auto"/>
+        <w:ind w:firstLine="720"/>
+        <w:rPr>
+          <w:rFonts w:ascii="Times New Roman" w:hAnsi="Times New Roman" w:cs="Times New Roman"/>
+          <w:sz w:val="28"/>
+          <w:szCs w:val="28"/>
+        </w:rPr>
+      </w:pPr>
+      <w:r>
+        <w:rPr>
+          <w:rFonts w:ascii="Times New Roman" w:hAnsi="Times New Roman" w:cs="Times New Roman"/>
+          <w:b/>
+          <w:sz w:val="28"/>
+          <w:szCs w:val="28"/>
+        </w:rPr>
         <w:lastRenderedPageBreak/>
-        <w:t>Definition, acronyms and abbreviations</w:t>
-      </w:r>
-    </w:p>
-    <w:p>
-      <w:pPr>
-        <w:rPr>
-          <w:rFonts w:ascii="Times New Roman" w:hAnsi="Times New Roman" w:cs="Times New Roman"/>
-          <w:b/>
-          <w:sz w:val="36"/>
-          <w:szCs w:val="36"/>
-        </w:rPr>
-      </w:pPr>
-    </w:p>
-    <w:p>
-      <w:pPr>
-        <w:pStyle w:val="ListParagraph"/>
-        <w:numPr>
-          <w:ilvl w:val="0"/>
-          <w:numId w:val="4"/>
-        </w:numPr>
-        <w:spacing w:after="0" w:line="360" w:lineRule="auto"/>
-        <w:rPr>
-          <w:rFonts w:ascii="Times New Roman" w:hAnsi="Times New Roman" w:cs="Times New Roman"/>
-          <w:b/>
-          <w:sz w:val="36"/>
-          <w:szCs w:val="36"/>
-        </w:rPr>
-      </w:pPr>
-      <w:r>
-        <w:rPr>
-          <w:rFonts w:ascii="Times New Roman" w:hAnsi="Times New Roman" w:cs="Times New Roman"/>
-          <w:b/>
-          <w:sz w:val="36"/>
-          <w:szCs w:val="36"/>
-        </w:rPr>
-        <w:t>Proposed system</w:t>
-      </w:r>
-    </w:p>
-    <w:p>
-      <w:pPr>
-        <w:pStyle w:val="ListParagraph"/>
-        <w:spacing w:after="0" w:line="360" w:lineRule="auto"/>
-        <w:ind w:left="360"/>
-        <w:rPr>
-          <w:rFonts w:ascii="Times New Roman" w:hAnsi="Times New Roman" w:cs="Times New Roman"/>
-          <w:b/>
-          <w:sz w:val="16"/>
-          <w:szCs w:val="16"/>
-        </w:rPr>
-      </w:pPr>
-    </w:p>
-    <w:p>
-      <w:pPr>
-        <w:pStyle w:val="ListParagraph"/>
-        <w:spacing w:before="240" w:after="0" w:line="360" w:lineRule="auto"/>
-        <w:ind w:left="0" w:firstLine="720"/>
-        <w:rPr>
-          <w:rFonts w:ascii="Times New Roman" w:hAnsi="Times New Roman" w:cs="Times New Roman"/>
-          <w:b/>
-          <w:sz w:val="20"/>
-          <w:szCs w:val="20"/>
-        </w:rPr>
-      </w:pPr>
-      <w:r>
-        <w:rPr>
-          <w:rFonts w:ascii="Times New Roman" w:hAnsi="Times New Roman" w:cs="Times New Roman"/>
-          <w:sz w:val="28"/>
-          <w:szCs w:val="28"/>
-        </w:rPr>
-        <w:t>We propose a distributed system that is divided in 3 main modules</w:t>
-      </w:r>
-      <w:r>
-        <w:rPr>
-          <w:rFonts w:ascii="Times New Roman" w:hAnsi="Times New Roman" w:cs="Times New Roman"/>
-          <w:sz w:val="28"/>
-          <w:szCs w:val="28"/>
-        </w:rPr>
-        <w:t>: Web Application, File Master and File Slave. We chose a distributed system because it allows us to execute our search queries in a paralel manner.</w:t>
-      </w:r>
-    </w:p>
-    <w:p>
-      <w:pPr>
-        <w:pStyle w:val="ListParagraph"/>
-        <w:spacing w:line="360" w:lineRule="auto"/>
-        <w:ind w:left="0" w:firstLine="720"/>
-        <w:rPr>
-          <w:rFonts w:ascii="Times New Roman" w:hAnsi="Times New Roman" w:cs="Times New Roman"/>
-          <w:sz w:val="28"/>
-          <w:szCs w:val="28"/>
-        </w:rPr>
-      </w:pPr>
-    </w:p>
-    <w:p>
-      <w:pPr>
-        <w:pStyle w:val="ListParagraph"/>
-        <w:spacing w:line="360" w:lineRule="auto"/>
-        <w:ind w:left="0" w:firstLine="720"/>
-        <w:rPr>
-          <w:rFonts w:ascii="Times New Roman" w:hAnsi="Times New Roman" w:cs="Times New Roman"/>
-          <w:sz w:val="28"/>
-          <w:szCs w:val="28"/>
-        </w:rPr>
-      </w:pPr>
+        <w:t xml:space="preserve">Clusterization System </w:t>
+      </w:r>
+      <w:r>
+        <w:rPr>
+          <w:rFonts w:ascii="Times New Roman" w:hAnsi="Times New Roman" w:cs="Times New Roman"/>
+          <w:sz w:val="28"/>
+          <w:szCs w:val="28"/>
+        </w:rPr>
+        <w:t>(File Master)</w:t>
+      </w:r>
+      <w:r>
+        <w:rPr>
+          <w:rFonts w:ascii="Times New Roman" w:hAnsi="Times New Roman" w:cs="Times New Roman"/>
+          <w:sz w:val="28"/>
+          <w:szCs w:val="28"/>
+        </w:rPr>
+        <w:t xml:space="preserve"> </w:t>
+      </w:r>
+      <w:r>
+        <w:rPr>
+          <w:rFonts w:ascii="Times New Roman" w:hAnsi="Times New Roman" w:cs="Times New Roman"/>
+          <w:sz w:val="28"/>
+          <w:szCs w:val="28"/>
+        </w:rPr>
+        <w:t>– provides a clusterization algorithm for all the File Slaves registered to the File Master based on the color information of the images stored on File Slaves.</w:t>
+      </w:r>
+    </w:p>
+    <w:p>
+      <w:pPr>
+        <w:spacing w:line="360" w:lineRule="auto"/>
+        <w:ind w:firstLine="720"/>
+        <w:rPr>
+          <w:rFonts w:ascii="Times New Roman" w:hAnsi="Times New Roman" w:cs="Times New Roman"/>
+          <w:sz w:val="28"/>
+          <w:szCs w:val="28"/>
+        </w:rPr>
+      </w:pPr>
+      <w:r>
+        <w:rPr>
+          <w:rFonts w:ascii="Times New Roman" w:hAnsi="Times New Roman" w:cs="Times New Roman"/>
+          <w:b/>
+          <w:sz w:val="28"/>
+          <w:szCs w:val="28"/>
+        </w:rPr>
+        <w:t>Searching System</w:t>
+      </w:r>
+      <w:r>
+        <w:rPr>
+          <w:rFonts w:ascii="Times New Roman" w:hAnsi="Times New Roman" w:cs="Times New Roman"/>
+          <w:sz w:val="28"/>
+          <w:szCs w:val="28"/>
+        </w:rPr>
+        <w:t xml:space="preserve"> (File Slave) – provides functionalities for storing and searching through the images from the File Slave.</w:t>
+      </w:r>
+    </w:p>
+    <w:p>
+      <w:pPr>
+        <w:spacing w:line="360" w:lineRule="auto"/>
+        <w:ind w:firstLine="720"/>
+        <w:rPr>
+          <w:rFonts w:ascii="Times New Roman" w:hAnsi="Times New Roman" w:cs="Times New Roman"/>
+          <w:b/>
+          <w:sz w:val="36"/>
+          <w:szCs w:val="36"/>
+        </w:rPr>
+      </w:pPr>
+      <w:r>
+        <w:rPr>
+          <w:rFonts w:ascii="Times New Roman" w:hAnsi="Times New Roman" w:cs="Times New Roman"/>
+          <w:b/>
+          <w:sz w:val="28"/>
+          <w:szCs w:val="28"/>
+        </w:rPr>
+        <w:t>Searching Algorithms</w:t>
+      </w:r>
+      <w:r>
+        <w:rPr>
+          <w:rFonts w:ascii="Times New Roman" w:hAnsi="Times New Roman" w:cs="Times New Roman"/>
+          <w:sz w:val="28"/>
+          <w:szCs w:val="28"/>
+        </w:rPr>
+        <w:t xml:space="preserve"> – provides different algorithm for searching through the database.</w:t>
+      </w:r>
+      <w:r>
+        <w:rPr>
+          <w:rFonts w:ascii="Times New Roman" w:hAnsi="Times New Roman" w:cs="Times New Roman"/>
+          <w:sz w:val="28"/>
+          <w:szCs w:val="28"/>
+        </w:rPr>
+        <w:t xml:space="preserve"> Also, must provide functionalities to extract feature vectors from a big database of images and store them in the database.</w:t>
+      </w:r>
+      <w:r>
+        <w:rPr>
+          <w:rFonts w:ascii="Times New Roman" w:hAnsi="Times New Roman" w:cs="Times New Roman"/>
+          <w:b/>
+          <w:sz w:val="36"/>
+          <w:szCs w:val="36"/>
+        </w:rPr>
+        <w:t xml:space="preserve"> </w:t>
+      </w:r>
     </w:p>
     <w:p>
       <w:pPr>
@@ -1678,357 +1991,7 @@
           <w:sz w:val="36"/>
           <w:szCs w:val="36"/>
         </w:rPr>
-        <w:t>Overview</w:t>
-      </w:r>
-      <w:r>
-        <w:rPr>
-          <w:rFonts w:ascii="Times New Roman" w:hAnsi="Times New Roman" w:cs="Times New Roman"/>
-          <w:b/>
-          <w:sz w:val="36"/>
-          <w:szCs w:val="36"/>
-        </w:rPr>
-        <w:t xml:space="preserve"> </w:t>
-      </w:r>
-    </w:p>
-    <w:p>
-      <w:pPr>
-        <w:ind w:firstLine="720"/>
-        <w:rPr>
-          <w:rFonts w:ascii="Times New Roman" w:hAnsi="Times New Roman" w:cs="Times New Roman"/>
-          <w:sz w:val="28"/>
-          <w:szCs w:val="28"/>
-        </w:rPr>
-      </w:pPr>
-      <w:r>
-        <w:rPr>
-          <w:rFonts w:ascii="Times New Roman" w:hAnsi="Times New Roman" w:cs="Times New Roman"/>
-          <w:sz w:val="28"/>
-          <w:szCs w:val="28"/>
-        </w:rPr>
-        <w:t>The main modules and their sub</w:t>
-      </w:r>
-      <w:r>
-        <w:rPr>
-          <w:rFonts w:ascii="Times New Roman" w:hAnsi="Times New Roman" w:cs="Times New Roman"/>
-          <w:sz w:val="28"/>
-          <w:szCs w:val="28"/>
-        </w:rPr>
-        <w:t>-</w:t>
-      </w:r>
-      <w:r>
-        <w:rPr>
-          <w:rFonts w:ascii="Times New Roman" w:hAnsi="Times New Roman" w:cs="Times New Roman"/>
-          <w:sz w:val="28"/>
-          <w:szCs w:val="28"/>
-        </w:rPr>
-        <w:t>modules:</w:t>
-      </w:r>
-    </w:p>
-    <w:p>
-      <w:pPr>
-        <w:spacing w:line="360" w:lineRule="auto"/>
-        <w:ind w:firstLine="720"/>
-        <w:rPr>
-          <w:rFonts w:ascii="Times New Roman" w:hAnsi="Times New Roman" w:cs="Times New Roman"/>
-          <w:sz w:val="28"/>
-          <w:szCs w:val="28"/>
-        </w:rPr>
-      </w:pPr>
-      <w:r>
-        <w:rPr>
-          <w:rFonts w:ascii="Times New Roman" w:hAnsi="Times New Roman" w:cs="Times New Roman"/>
-          <w:b/>
-          <w:sz w:val="28"/>
-          <w:szCs w:val="28"/>
-        </w:rPr>
-        <w:t>Web Application</w:t>
-      </w:r>
-      <w:r>
-        <w:rPr>
-          <w:rFonts w:ascii="Times New Roman" w:hAnsi="Times New Roman" w:cs="Times New Roman"/>
-          <w:sz w:val="28"/>
-          <w:szCs w:val="28"/>
-        </w:rPr>
-        <w:t xml:space="preserve"> - The application users use it via a browser to access our searching system</w:t>
-      </w:r>
-    </w:p>
-    <w:p>
-      <w:pPr>
-        <w:spacing w:line="360" w:lineRule="auto"/>
-        <w:ind w:firstLine="720"/>
-        <w:rPr>
-          <w:rFonts w:ascii="Times New Roman" w:hAnsi="Times New Roman" w:cs="Times New Roman"/>
-          <w:sz w:val="28"/>
-          <w:szCs w:val="28"/>
-        </w:rPr>
-      </w:pPr>
-      <w:r>
-        <w:rPr>
-          <w:rFonts w:ascii="Times New Roman" w:hAnsi="Times New Roman" w:cs="Times New Roman"/>
-          <w:b/>
-          <w:sz w:val="28"/>
-          <w:szCs w:val="28"/>
-        </w:rPr>
-        <w:t>File Master</w:t>
-      </w:r>
-      <w:r>
-        <w:rPr>
-          <w:rFonts w:ascii="Times New Roman" w:hAnsi="Times New Roman" w:cs="Times New Roman"/>
-          <w:sz w:val="28"/>
-          <w:szCs w:val="28"/>
-        </w:rPr>
-        <w:t xml:space="preserve"> – provides an API for the Searching System that will be used by the Web Application or registered users.</w:t>
-      </w:r>
-    </w:p>
-    <w:p>
-      <w:pPr>
-        <w:spacing w:line="360" w:lineRule="auto"/>
-        <w:ind w:firstLine="720"/>
-        <w:rPr>
-          <w:rFonts w:ascii="Times New Roman" w:hAnsi="Times New Roman" w:cs="Times New Roman"/>
-          <w:sz w:val="28"/>
-          <w:szCs w:val="28"/>
-        </w:rPr>
-      </w:pPr>
-      <w:r>
-        <w:rPr>
-          <w:rFonts w:ascii="Times New Roman" w:hAnsi="Times New Roman" w:cs="Times New Roman"/>
-          <w:b/>
-          <w:sz w:val="28"/>
-          <w:szCs w:val="28"/>
-        </w:rPr>
-        <w:t>File Slave</w:t>
-      </w:r>
-      <w:r>
-        <w:rPr>
-          <w:rFonts w:ascii="Times New Roman" w:hAnsi="Times New Roman" w:cs="Times New Roman"/>
-          <w:sz w:val="28"/>
-          <w:szCs w:val="28"/>
-        </w:rPr>
-        <w:t xml:space="preserve"> – provides an API for File Master to execute queries on it`s database of images.</w:t>
-      </w:r>
-    </w:p>
-    <w:p>
-      <w:pPr>
-        <w:spacing w:line="360" w:lineRule="auto"/>
-        <w:ind w:firstLine="720"/>
-        <w:rPr>
-          <w:rFonts w:ascii="Times New Roman" w:hAnsi="Times New Roman" w:cs="Times New Roman"/>
-          <w:sz w:val="28"/>
-          <w:szCs w:val="28"/>
-        </w:rPr>
-      </w:pPr>
-      <w:r>
-        <w:rPr>
-          <w:rFonts w:ascii="Times New Roman" w:hAnsi="Times New Roman" w:cs="Times New Roman"/>
-          <w:b/>
-          <w:sz w:val="28"/>
-          <w:szCs w:val="28"/>
-        </w:rPr>
-        <w:t>Query Protocol</w:t>
-      </w:r>
-      <w:r>
-        <w:rPr>
-          <w:rFonts w:ascii="Times New Roman" w:hAnsi="Times New Roman" w:cs="Times New Roman"/>
-          <w:sz w:val="28"/>
-          <w:szCs w:val="28"/>
-        </w:rPr>
-        <w:t xml:space="preserve"> – Implements a standardized communication between the system modules</w:t>
-      </w:r>
-    </w:p>
-    <w:p>
-      <w:pPr>
-        <w:spacing w:line="360" w:lineRule="auto"/>
-        <w:ind w:firstLine="720"/>
-        <w:rPr>
-          <w:rFonts w:ascii="Times New Roman" w:hAnsi="Times New Roman" w:cs="Times New Roman"/>
-          <w:sz w:val="28"/>
-          <w:szCs w:val="28"/>
-        </w:rPr>
-      </w:pPr>
-      <w:r>
-        <w:rPr>
-          <w:rFonts w:ascii="Times New Roman" w:hAnsi="Times New Roman" w:cs="Times New Roman"/>
-          <w:b/>
-          <w:sz w:val="28"/>
-          <w:szCs w:val="28"/>
-        </w:rPr>
-        <w:t>Cache System</w:t>
-      </w:r>
-      <w:r>
-        <w:rPr>
-          <w:rFonts w:ascii="Times New Roman" w:hAnsi="Times New Roman" w:cs="Times New Roman"/>
-          <w:sz w:val="28"/>
-          <w:szCs w:val="28"/>
-        </w:rPr>
-        <w:t xml:space="preserve"> – Provides a caching functionality for similar query images. </w:t>
-      </w:r>
-    </w:p>
-    <w:p>
-      <w:pPr>
-        <w:spacing w:line="360" w:lineRule="auto"/>
-        <w:ind w:firstLine="720"/>
-        <w:rPr>
-          <w:rFonts w:ascii="Times New Roman" w:hAnsi="Times New Roman" w:cs="Times New Roman"/>
-          <w:sz w:val="28"/>
-          <w:szCs w:val="28"/>
-        </w:rPr>
-      </w:pPr>
-      <w:r>
-        <w:rPr>
-          <w:rFonts w:ascii="Times New Roman" w:hAnsi="Times New Roman" w:cs="Times New Roman"/>
-          <w:b/>
-          <w:sz w:val="28"/>
-          <w:szCs w:val="28"/>
-        </w:rPr>
-        <w:t>Searching System</w:t>
-      </w:r>
-      <w:r>
-        <w:rPr>
-          <w:rFonts w:ascii="Times New Roman" w:hAnsi="Times New Roman" w:cs="Times New Roman"/>
-          <w:sz w:val="28"/>
-          <w:szCs w:val="28"/>
-        </w:rPr>
-        <w:t xml:space="preserve"> (File Master) – Extracts features from the query images and sends them using Query Protocol to all File Slaves registered to that File Master.</w:t>
-      </w:r>
-    </w:p>
-    <w:p>
-      <w:pPr>
-        <w:spacing w:line="360" w:lineRule="auto"/>
-        <w:ind w:firstLine="720"/>
-        <w:rPr>
-          <w:rFonts w:ascii="Times New Roman" w:hAnsi="Times New Roman" w:cs="Times New Roman"/>
-          <w:sz w:val="28"/>
-          <w:szCs w:val="28"/>
-        </w:rPr>
-      </w:pPr>
-      <w:r>
-        <w:rPr>
-          <w:rFonts w:ascii="Times New Roman" w:hAnsi="Times New Roman" w:cs="Times New Roman"/>
-          <w:b/>
-          <w:sz w:val="28"/>
-          <w:szCs w:val="28"/>
-        </w:rPr>
-        <w:lastRenderedPageBreak/>
-        <w:t xml:space="preserve">Clusterization System </w:t>
-      </w:r>
-      <w:r>
-        <w:rPr>
-          <w:rFonts w:ascii="Times New Roman" w:hAnsi="Times New Roman" w:cs="Times New Roman"/>
-          <w:sz w:val="28"/>
-          <w:szCs w:val="28"/>
-        </w:rPr>
-        <w:t>(File Master)</w:t>
-      </w:r>
-      <w:r>
-        <w:rPr>
-          <w:rFonts w:ascii="Times New Roman" w:hAnsi="Times New Roman" w:cs="Times New Roman"/>
-          <w:sz w:val="28"/>
-          <w:szCs w:val="28"/>
-        </w:rPr>
-        <w:t xml:space="preserve"> </w:t>
-      </w:r>
-      <w:r>
-        <w:rPr>
-          <w:rFonts w:ascii="Times New Roman" w:hAnsi="Times New Roman" w:cs="Times New Roman"/>
-          <w:sz w:val="28"/>
-          <w:szCs w:val="28"/>
-        </w:rPr>
-        <w:t>– provides a clusterization algorithm for all the File Slaves registered to the File Master based on the color information of the images stored on File Slaves.</w:t>
-      </w:r>
-    </w:p>
-    <w:p>
-      <w:pPr>
-        <w:spacing w:line="360" w:lineRule="auto"/>
-        <w:ind w:firstLine="720"/>
-        <w:rPr>
-          <w:rFonts w:ascii="Times New Roman" w:hAnsi="Times New Roman" w:cs="Times New Roman"/>
-          <w:sz w:val="28"/>
-          <w:szCs w:val="28"/>
-        </w:rPr>
-      </w:pPr>
-      <w:r>
-        <w:rPr>
-          <w:rFonts w:ascii="Times New Roman" w:hAnsi="Times New Roman" w:cs="Times New Roman"/>
-          <w:b/>
-          <w:sz w:val="28"/>
-          <w:szCs w:val="28"/>
-        </w:rPr>
-        <w:t>Searching System</w:t>
-      </w:r>
-      <w:r>
-        <w:rPr>
-          <w:rFonts w:ascii="Times New Roman" w:hAnsi="Times New Roman" w:cs="Times New Roman"/>
-          <w:sz w:val="28"/>
-          <w:szCs w:val="28"/>
-        </w:rPr>
-        <w:t xml:space="preserve"> (File Slave) – provides functionalities for storing and searching through the images from the File Slave.</w:t>
-      </w:r>
-    </w:p>
-    <w:p>
-      <w:pPr>
-        <w:spacing w:line="360" w:lineRule="auto"/>
-        <w:ind w:firstLine="720"/>
-        <w:rPr>
-          <w:rFonts w:ascii="Times New Roman" w:hAnsi="Times New Roman" w:cs="Times New Roman"/>
-          <w:sz w:val="28"/>
-          <w:szCs w:val="28"/>
-        </w:rPr>
-      </w:pPr>
-      <w:r>
-        <w:rPr>
-          <w:rFonts w:ascii="Times New Roman" w:hAnsi="Times New Roman" w:cs="Times New Roman"/>
-          <w:b/>
-          <w:sz w:val="28"/>
-          <w:szCs w:val="28"/>
-        </w:rPr>
-        <w:t>Feature Extraction</w:t>
-      </w:r>
-      <w:r>
-        <w:rPr>
-          <w:rFonts w:ascii="Times New Roman" w:hAnsi="Times New Roman" w:cs="Times New Roman"/>
-          <w:sz w:val="28"/>
-          <w:szCs w:val="28"/>
-        </w:rPr>
-        <w:t xml:space="preserve"> – provides functionalities to extract feature vectors from a big database of images and store them in the database.</w:t>
-      </w:r>
-    </w:p>
-    <w:p>
-      <w:pPr>
-        <w:spacing w:line="360" w:lineRule="auto"/>
-        <w:ind w:firstLine="720"/>
-        <w:rPr>
-          <w:rFonts w:ascii="Times New Roman" w:hAnsi="Times New Roman" w:cs="Times New Roman"/>
-          <w:b/>
-          <w:sz w:val="36"/>
-          <w:szCs w:val="36"/>
-        </w:rPr>
-      </w:pPr>
-      <w:r>
-        <w:rPr>
-          <w:rFonts w:ascii="Times New Roman" w:hAnsi="Times New Roman" w:cs="Times New Roman"/>
-          <w:b/>
-          <w:sz w:val="28"/>
-          <w:szCs w:val="28"/>
-        </w:rPr>
-        <w:t>Searching Algorithms</w:t>
-      </w:r>
-      <w:r>
-        <w:rPr>
-          <w:rFonts w:ascii="Times New Roman" w:hAnsi="Times New Roman" w:cs="Times New Roman"/>
-          <w:sz w:val="28"/>
-          <w:szCs w:val="28"/>
-        </w:rPr>
-        <w:t xml:space="preserve"> – provides different algorithm for searching through the database.</w:t>
-      </w:r>
-      <w:r>
-        <w:rPr>
-          <w:rFonts w:ascii="Times New Roman" w:hAnsi="Times New Roman" w:cs="Times New Roman"/>
-          <w:b/>
-          <w:sz w:val="36"/>
-          <w:szCs w:val="36"/>
-        </w:rPr>
-        <w:t xml:space="preserve"> </w:t>
+        <w:t>Functional requirements</w:t>
       </w:r>
     </w:p>
     <w:p>
@@ -2052,30 +2015,6 @@
           <w:sz w:val="36"/>
           <w:szCs w:val="36"/>
         </w:rPr>
-        <w:t>Functional requirements</w:t>
-      </w:r>
-    </w:p>
-    <w:p>
-      <w:pPr>
-        <w:pStyle w:val="ListParagraph"/>
-        <w:numPr>
-          <w:ilvl w:val="1"/>
-          <w:numId w:val="4"/>
-        </w:numPr>
-        <w:rPr>
-          <w:rFonts w:ascii="Times New Roman" w:hAnsi="Times New Roman" w:cs="Times New Roman"/>
-          <w:b/>
-          <w:sz w:val="36"/>
-          <w:szCs w:val="36"/>
-        </w:rPr>
-      </w:pPr>
-      <w:r>
-        <w:rPr>
-          <w:rFonts w:ascii="Times New Roman" w:hAnsi="Times New Roman" w:cs="Times New Roman"/>
-          <w:b/>
-          <w:sz w:val="36"/>
-          <w:szCs w:val="36"/>
-        </w:rPr>
         <w:t>Nonfunctional requirements</w:t>
       </w:r>
     </w:p>
@@ -2105,6 +2044,26 @@
     </w:p>
     <w:p>
       <w:pPr>
+        <w:spacing w:line="360" w:lineRule="auto"/>
+        <w:ind w:firstLine="720"/>
+        <w:jc w:val="both"/>
+        <w:rPr>
+          <w:rFonts w:ascii="Times New Roman" w:hAnsi="Times New Roman" w:cs="Times New Roman"/>
+          <w:sz w:val="28"/>
+          <w:szCs w:val="28"/>
+        </w:rPr>
+      </w:pPr>
+      <w:r>
+        <w:rPr>
+          <w:rFonts w:ascii="Times New Roman" w:hAnsi="Times New Roman" w:cs="Times New Roman"/>
+          <w:sz w:val="28"/>
+          <w:szCs w:val="28"/>
+        </w:rPr>
+        <w:t>For a image search using our system, a simple interface is provided by the Web Application component, that allows users easy access to it without the need of understanding how it works. For testing the system, we provide an interface for File Slave module that requiers an abstract understanding of the algorithms used for the search.</w:t>
+      </w:r>
+    </w:p>
+    <w:p>
+      <w:pPr>
         <w:pStyle w:val="ListParagraph"/>
         <w:numPr>
           <w:ilvl w:val="2"/>
@@ -2129,6 +2088,26 @@
     </w:p>
     <w:p>
       <w:pPr>
+        <w:spacing w:line="360" w:lineRule="auto"/>
+        <w:ind w:firstLine="720"/>
+        <w:jc w:val="both"/>
+        <w:rPr>
+          <w:rFonts w:ascii="Times New Roman" w:hAnsi="Times New Roman" w:cs="Times New Roman"/>
+          <w:sz w:val="28"/>
+          <w:szCs w:val="28"/>
+        </w:rPr>
+      </w:pPr>
+      <w:r>
+        <w:rPr>
+          <w:rFonts w:ascii="Times New Roman" w:hAnsi="Times New Roman" w:cs="Times New Roman"/>
+          <w:sz w:val="28"/>
+          <w:szCs w:val="28"/>
+        </w:rPr>
+        <w:t>Before any implementation was done, UML diagrams were created (Use Case Diagram, Sequence Diagram, State Diagram, Deployment Diagram, Package Diagram, Class Diagram) to allow an easy and fast understanding of the system. When it comes to code, we used a naming convention and in places where code was not suggestive enough, comments were added.</w:t>
+      </w:r>
+    </w:p>
+    <w:p>
+      <w:pPr>
         <w:pStyle w:val="ListParagraph"/>
         <w:numPr>
           <w:ilvl w:val="2"/>
@@ -2153,6 +2132,16 @@
     </w:p>
     <w:p>
       <w:pPr>
+        <w:rPr>
+          <w:rFonts w:ascii="Times New Roman" w:hAnsi="Times New Roman" w:cs="Times New Roman"/>
+          <w:b/>
+          <w:sz w:val="36"/>
+          <w:szCs w:val="36"/>
+        </w:rPr>
+      </w:pPr>
+    </w:p>
+    <w:p>
+      <w:pPr>
         <w:pStyle w:val="ListParagraph"/>
         <w:numPr>
           <w:ilvl w:val="2"/>
@@ -2177,6 +2166,26 @@
     </w:p>
     <w:p>
       <w:pPr>
+        <w:spacing w:line="360" w:lineRule="auto"/>
+        <w:ind w:firstLine="720"/>
+        <w:jc w:val="both"/>
+        <w:rPr>
+          <w:rFonts w:ascii="Times New Roman" w:hAnsi="Times New Roman" w:cs="Times New Roman"/>
+          <w:sz w:val="28"/>
+          <w:szCs w:val="28"/>
+        </w:rPr>
+      </w:pPr>
+      <w:r>
+        <w:rPr>
+          <w:rFonts w:ascii="Times New Roman" w:hAnsi="Times New Roman" w:cs="Times New Roman"/>
+          <w:sz w:val="28"/>
+          <w:szCs w:val="28"/>
+        </w:rPr>
+        <w:t>In the process of implementing the system we tried to make it robust to errors as much as possible. Because it is almost impossible to oversee all errors that can occure, we implemented a logging system that allows us to identifie the source of errors fast and some additional information about it.</w:t>
+      </w:r>
+    </w:p>
+    <w:p>
+      <w:pPr>
         <w:pStyle w:val="ListParagraph"/>
         <w:numPr>
           <w:ilvl w:val="2"/>
@@ -2197,6 +2206,26 @@
           <w:szCs w:val="36"/>
         </w:rPr>
         <w:t>Security issues</w:t>
+      </w:r>
+    </w:p>
+    <w:p>
+      <w:pPr>
+        <w:spacing w:line="360" w:lineRule="auto"/>
+        <w:ind w:firstLine="720"/>
+        <w:jc w:val="both"/>
+        <w:rPr>
+          <w:rFonts w:ascii="Times New Roman" w:hAnsi="Times New Roman" w:cs="Times New Roman"/>
+          <w:sz w:val="28"/>
+          <w:szCs w:val="28"/>
+        </w:rPr>
+      </w:pPr>
+      <w:r>
+        <w:rPr>
+          <w:rFonts w:ascii="Times New Roman" w:hAnsi="Times New Roman" w:cs="Times New Roman"/>
+          <w:sz w:val="28"/>
+          <w:szCs w:val="28"/>
+        </w:rPr>
+        <w:t>When it comes to security, we implemented a Query Protocol that allows modules to register members in the system (for example a File Slave wants to register to a File Master),  to accept queries only from trusted members of the system.</w:t>
       </w:r>
     </w:p>
     <w:p>

</xml_diff>

<commit_message>
Update Final Version + Technical Report
</commit_message>
<xml_diff>
--- a/documentation/requierments-analysis.docx
+++ b/documentation/requierments-analysis.docx
@@ -749,13 +749,41 @@
         </w:rPr>
         <w:t xml:space="preserve">               </w:t>
       </w:r>
-      <w:r>
-        <w:rPr>
-          <w:rFonts w:ascii="Times New Roman" w:hAnsi="Times New Roman" w:cs="Times New Roman"/>
-          <w:sz w:val="36"/>
-          <w:szCs w:val="36"/>
-        </w:rPr>
-        <w:t>Dima Vlad MOC1</w:t>
+      <w:proofErr w:type="spellStart"/>
+      <w:r>
+        <w:rPr>
+          <w:rFonts w:ascii="Times New Roman" w:hAnsi="Times New Roman" w:cs="Times New Roman"/>
+          <w:sz w:val="36"/>
+          <w:szCs w:val="36"/>
+        </w:rPr>
+        <w:t>Dima</w:t>
+      </w:r>
+      <w:proofErr w:type="spellEnd"/>
+      <w:r>
+        <w:rPr>
+          <w:rFonts w:ascii="Times New Roman" w:hAnsi="Times New Roman" w:cs="Times New Roman"/>
+          <w:sz w:val="36"/>
+          <w:szCs w:val="36"/>
+        </w:rPr>
+        <w:t xml:space="preserve"> </w:t>
+      </w:r>
+      <w:proofErr w:type="spellStart"/>
+      <w:r>
+        <w:rPr>
+          <w:rFonts w:ascii="Times New Roman" w:hAnsi="Times New Roman" w:cs="Times New Roman"/>
+          <w:sz w:val="36"/>
+          <w:szCs w:val="36"/>
+        </w:rPr>
+        <w:t>Vlad</w:t>
+      </w:r>
+      <w:proofErr w:type="spellEnd"/>
+      <w:r>
+        <w:rPr>
+          <w:rFonts w:ascii="Times New Roman" w:hAnsi="Times New Roman" w:cs="Times New Roman"/>
+          <w:sz w:val="36"/>
+          <w:szCs w:val="36"/>
+        </w:rPr>
+        <w:t xml:space="preserve"> MOC1</w:t>
       </w:r>
     </w:p>
     <w:p>
@@ -767,13 +795,41 @@
           <w:szCs w:val="36"/>
         </w:rPr>
       </w:pPr>
-      <w:r>
-        <w:rPr>
-          <w:rFonts w:ascii="Times New Roman" w:hAnsi="Times New Roman" w:cs="Times New Roman"/>
-          <w:sz w:val="36"/>
-          <w:szCs w:val="36"/>
-        </w:rPr>
-        <w:t>Aciobanitei Bogdan MOC1</w:t>
+      <w:proofErr w:type="spellStart"/>
+      <w:r>
+        <w:rPr>
+          <w:rFonts w:ascii="Times New Roman" w:hAnsi="Times New Roman" w:cs="Times New Roman"/>
+          <w:sz w:val="36"/>
+          <w:szCs w:val="36"/>
+        </w:rPr>
+        <w:t>Aciobanitei</w:t>
+      </w:r>
+      <w:proofErr w:type="spellEnd"/>
+      <w:r>
+        <w:rPr>
+          <w:rFonts w:ascii="Times New Roman" w:hAnsi="Times New Roman" w:cs="Times New Roman"/>
+          <w:sz w:val="36"/>
+          <w:szCs w:val="36"/>
+        </w:rPr>
+        <w:t xml:space="preserve"> </w:t>
+      </w:r>
+      <w:proofErr w:type="spellStart"/>
+      <w:r>
+        <w:rPr>
+          <w:rFonts w:ascii="Times New Roman" w:hAnsi="Times New Roman" w:cs="Times New Roman"/>
+          <w:sz w:val="36"/>
+          <w:szCs w:val="36"/>
+        </w:rPr>
+        <w:t>Bogdan</w:t>
+      </w:r>
+      <w:proofErr w:type="spellEnd"/>
+      <w:r>
+        <w:rPr>
+          <w:rFonts w:ascii="Times New Roman" w:hAnsi="Times New Roman" w:cs="Times New Roman"/>
+          <w:sz w:val="36"/>
+          <w:szCs w:val="36"/>
+        </w:rPr>
+        <w:t xml:space="preserve"> MOC1</w:t>
       </w:r>
     </w:p>
     <w:p>
@@ -785,25 +841,36 @@
           <w:szCs w:val="36"/>
         </w:rPr>
       </w:pPr>
-      <w:r>
-        <w:rPr>
-          <w:rFonts w:ascii="Times New Roman" w:hAnsi="Times New Roman" w:cs="Times New Roman"/>
-          <w:sz w:val="36"/>
-          <w:szCs w:val="36"/>
-        </w:rPr>
-        <w:t>Chiriac George MISS1</w:t>
-      </w:r>
-    </w:p>
-    <w:p>
-      <w:pPr>
-        <w:spacing w:line="360" w:lineRule="auto"/>
-        <w:rPr>
-          <w:rFonts w:ascii="Times New Roman" w:hAnsi="Times New Roman" w:cs="Times New Roman"/>
-          <w:b/>
-          <w:sz w:val="36"/>
-          <w:szCs w:val="36"/>
-        </w:rPr>
-      </w:pPr>
+      <w:proofErr w:type="spellStart"/>
+      <w:r>
+        <w:rPr>
+          <w:rFonts w:ascii="Times New Roman" w:hAnsi="Times New Roman" w:cs="Times New Roman"/>
+          <w:sz w:val="36"/>
+          <w:szCs w:val="36"/>
+        </w:rPr>
+        <w:t>Chiriac</w:t>
+      </w:r>
+      <w:proofErr w:type="spellEnd"/>
+      <w:r>
+        <w:rPr>
+          <w:rFonts w:ascii="Times New Roman" w:hAnsi="Times New Roman" w:cs="Times New Roman"/>
+          <w:sz w:val="36"/>
+          <w:szCs w:val="36"/>
+        </w:rPr>
+        <w:t xml:space="preserve"> George MISS1</w:t>
+      </w:r>
+    </w:p>
+    <w:p>
+      <w:pPr>
+        <w:spacing w:line="360" w:lineRule="auto"/>
+        <w:rPr>
+          <w:rFonts w:ascii="Times New Roman" w:hAnsi="Times New Roman" w:cs="Times New Roman"/>
+          <w:b/>
+          <w:sz w:val="36"/>
+          <w:szCs w:val="36"/>
+        </w:rPr>
+      </w:pPr>
+      <w:proofErr w:type="spellStart"/>
       <w:r>
         <w:rPr>
           <w:rFonts w:ascii="Times New Roman" w:hAnsi="Times New Roman" w:cs="Times New Roman"/>
@@ -814,6 +881,7 @@
         <w:lastRenderedPageBreak/>
         <w:t>Cuprins</w:t>
       </w:r>
+      <w:proofErr w:type="spellEnd"/>
     </w:p>
     <w:p>
       <w:pPr>
@@ -1362,7 +1430,25 @@
           <w:sz w:val="28"/>
           <w:szCs w:val="28"/>
         </w:rPr>
-        <w:t>through a image database using a query image based on the color information. They can do this using our web application or via an API provided by the system for registered users.</w:t>
+        <w:t xml:space="preserve">through </w:t>
+      </w:r>
+      <w:proofErr w:type="gramStart"/>
+      <w:r>
+        <w:rPr>
+          <w:rFonts w:ascii="Times New Roman" w:hAnsi="Times New Roman" w:cs="Times New Roman"/>
+          <w:sz w:val="28"/>
+          <w:szCs w:val="28"/>
+        </w:rPr>
+        <w:t>a</w:t>
+      </w:r>
+      <w:proofErr w:type="gramEnd"/>
+      <w:r>
+        <w:rPr>
+          <w:rFonts w:ascii="Times New Roman" w:hAnsi="Times New Roman" w:cs="Times New Roman"/>
+          <w:sz w:val="28"/>
+          <w:szCs w:val="28"/>
+        </w:rPr>
+        <w:t xml:space="preserve"> image database using a query image based on the color information. They can do this using our web application or via an API provided by the system for registered users.</w:t>
       </w:r>
     </w:p>
     <w:p>
@@ -1468,7 +1554,25 @@
           <w:sz w:val="28"/>
           <w:szCs w:val="28"/>
         </w:rPr>
-        <w:t xml:space="preserve"> for searching in big databases of images based on the color information of an query image</w:t>
+        <w:t xml:space="preserve"> for searching in big databases of images based on the color information of </w:t>
+      </w:r>
+      <w:proofErr w:type="gramStart"/>
+      <w:r>
+        <w:rPr>
+          <w:rFonts w:ascii="Times New Roman" w:hAnsi="Times New Roman" w:cs="Times New Roman"/>
+          <w:sz w:val="28"/>
+          <w:szCs w:val="28"/>
+        </w:rPr>
+        <w:t>an</w:t>
+      </w:r>
+      <w:proofErr w:type="gramEnd"/>
+      <w:r>
+        <w:rPr>
+          <w:rFonts w:ascii="Times New Roman" w:hAnsi="Times New Roman" w:cs="Times New Roman"/>
+          <w:sz w:val="28"/>
+          <w:szCs w:val="28"/>
+        </w:rPr>
+        <w:t xml:space="preserve"> query image</w:t>
       </w:r>
       <w:r>
         <w:rPr>
@@ -1581,15 +1685,67 @@
           <w:sz w:val="28"/>
           <w:szCs w:val="28"/>
         </w:rPr>
-        <w:t>: Web Application, File Master and File Slave. We chose a distributed system because it allows us to execute our search queries in a paralel manner.</w:t>
-      </w:r>
-      <w:r>
-        <w:rPr>
-          <w:rFonts w:ascii="Times New Roman" w:hAnsi="Times New Roman" w:cs="Times New Roman"/>
-          <w:sz w:val="28"/>
-          <w:szCs w:val="28"/>
-        </w:rPr>
-        <w:t xml:space="preserve"> Also, the system will provide a tool for testing it`s performance under different stress conditions such as overloading it with requests,  searching speed in a big database etc.</w:t>
+        <w:t>: Web Application, File Master and File Slave. We chose a distributed system because it allows us to execute our search queries in a paral</w:t>
+      </w:r>
+      <w:r>
+        <w:rPr>
+          <w:rFonts w:ascii="Times New Roman" w:hAnsi="Times New Roman" w:cs="Times New Roman"/>
+          <w:sz w:val="28"/>
+          <w:szCs w:val="28"/>
+        </w:rPr>
+        <w:t>l</w:t>
+      </w:r>
+      <w:r>
+        <w:rPr>
+          <w:rFonts w:ascii="Times New Roman" w:hAnsi="Times New Roman" w:cs="Times New Roman"/>
+          <w:sz w:val="28"/>
+          <w:szCs w:val="28"/>
+        </w:rPr>
+        <w:t>el manner.</w:t>
+      </w:r>
+      <w:r>
+        <w:rPr>
+          <w:rFonts w:ascii="Times New Roman" w:hAnsi="Times New Roman" w:cs="Times New Roman"/>
+          <w:sz w:val="28"/>
+          <w:szCs w:val="28"/>
+        </w:rPr>
+        <w:t xml:space="preserve"> Also, the system will provide a tool for testing </w:t>
+      </w:r>
+      <w:proofErr w:type="spellStart"/>
+      <w:r>
+        <w:rPr>
+          <w:rFonts w:ascii="Times New Roman" w:hAnsi="Times New Roman" w:cs="Times New Roman"/>
+          <w:sz w:val="28"/>
+          <w:szCs w:val="28"/>
+        </w:rPr>
+        <w:t>it`s</w:t>
+      </w:r>
+      <w:proofErr w:type="spellEnd"/>
+      <w:r>
+        <w:rPr>
+          <w:rFonts w:ascii="Times New Roman" w:hAnsi="Times New Roman" w:cs="Times New Roman"/>
+          <w:sz w:val="28"/>
+          <w:szCs w:val="28"/>
+        </w:rPr>
+        <w:t xml:space="preserve"> performance under different stress conditions such as overloading it with requests</w:t>
+      </w:r>
+      <w:proofErr w:type="gramStart"/>
+      <w:r>
+        <w:rPr>
+          <w:rFonts w:ascii="Times New Roman" w:hAnsi="Times New Roman" w:cs="Times New Roman"/>
+          <w:sz w:val="28"/>
+          <w:szCs w:val="28"/>
+        </w:rPr>
+        <w:t>,  searching</w:t>
+      </w:r>
+      <w:proofErr w:type="gramEnd"/>
+      <w:r>
+        <w:rPr>
+          <w:rFonts w:ascii="Times New Roman" w:hAnsi="Times New Roman" w:cs="Times New Roman"/>
+          <w:sz w:val="28"/>
+          <w:szCs w:val="28"/>
+        </w:rPr>
+        <w:t xml:space="preserve"> speed in a big database etc.</w:t>
       </w:r>
     </w:p>
     <w:p>
@@ -1764,7 +1920,25 @@
           <w:sz w:val="28"/>
           <w:szCs w:val="28"/>
         </w:rPr>
-        <w:t xml:space="preserve"> – provides an API for File Master to execute queries on it`s database of images.</w:t>
+        <w:t xml:space="preserve"> – provides an API for File Master to execute queries on </w:t>
+      </w:r>
+      <w:proofErr w:type="spellStart"/>
+      <w:r>
+        <w:rPr>
+          <w:rFonts w:ascii="Times New Roman" w:hAnsi="Times New Roman" w:cs="Times New Roman"/>
+          <w:sz w:val="28"/>
+          <w:szCs w:val="28"/>
+        </w:rPr>
+        <w:t>it`s</w:t>
+      </w:r>
+      <w:proofErr w:type="spellEnd"/>
+      <w:r>
+        <w:rPr>
+          <w:rFonts w:ascii="Times New Roman" w:hAnsi="Times New Roman" w:cs="Times New Roman"/>
+          <w:sz w:val="28"/>
+          <w:szCs w:val="28"/>
+        </w:rPr>
+        <w:t xml:space="preserve"> database of images.</w:t>
       </w:r>
     </w:p>
     <w:p>
@@ -1861,6 +2035,7 @@
           <w:szCs w:val="28"/>
         </w:rPr>
       </w:pPr>
+      <w:proofErr w:type="spellStart"/>
       <w:r>
         <w:rPr>
           <w:rFonts w:ascii="Times New Roman" w:hAnsi="Times New Roman" w:cs="Times New Roman"/>
@@ -1869,7 +2044,17 @@
           <w:szCs w:val="28"/>
         </w:rPr>
         <w:lastRenderedPageBreak/>
-        <w:t xml:space="preserve">Clusterization System </w:t>
+        <w:t>Clusterization</w:t>
+      </w:r>
+      <w:proofErr w:type="spellEnd"/>
+      <w:r>
+        <w:rPr>
+          <w:rFonts w:ascii="Times New Roman" w:hAnsi="Times New Roman" w:cs="Times New Roman"/>
+          <w:b/>
+          <w:sz w:val="28"/>
+          <w:szCs w:val="28"/>
+        </w:rPr>
+        <w:t xml:space="preserve"> System </w:t>
       </w:r>
       <w:r>
         <w:rPr>
@@ -1893,7 +2078,25 @@
           <w:sz w:val="28"/>
           <w:szCs w:val="28"/>
         </w:rPr>
-        <w:t>– provides a clusterization algorithm for all the File Slaves registered to the File Master based on the color information of the images stored on File Slaves.</w:t>
+        <w:t xml:space="preserve">– provides a </w:t>
+      </w:r>
+      <w:proofErr w:type="spellStart"/>
+      <w:r>
+        <w:rPr>
+          <w:rFonts w:ascii="Times New Roman" w:hAnsi="Times New Roman" w:cs="Times New Roman"/>
+          <w:sz w:val="28"/>
+          <w:szCs w:val="28"/>
+        </w:rPr>
+        <w:t>clusterization</w:t>
+      </w:r>
+      <w:proofErr w:type="spellEnd"/>
+      <w:r>
+        <w:rPr>
+          <w:rFonts w:ascii="Times New Roman" w:hAnsi="Times New Roman" w:cs="Times New Roman"/>
+          <w:sz w:val="28"/>
+          <w:szCs w:val="28"/>
+        </w:rPr>
+        <w:t xml:space="preserve"> algorithm for all the File Slaves registered to the File Master based on the color information of the images stored on File Slaves.</w:t>
       </w:r>
     </w:p>
     <w:p>
@@ -2059,7 +2262,43 @@
           <w:sz w:val="28"/>
           <w:szCs w:val="28"/>
         </w:rPr>
-        <w:t>For a image search using our system, a simple interface is provided by the Web Application component, that allows users easy access to it without the need of understanding how it works. For testing the system, we provide an interface for File Slave module that requiers an abstract understanding of the algorithms used for the search.</w:t>
+        <w:t xml:space="preserve">For </w:t>
+      </w:r>
+      <w:proofErr w:type="gramStart"/>
+      <w:r>
+        <w:rPr>
+          <w:rFonts w:ascii="Times New Roman" w:hAnsi="Times New Roman" w:cs="Times New Roman"/>
+          <w:sz w:val="28"/>
+          <w:szCs w:val="28"/>
+        </w:rPr>
+        <w:t>a</w:t>
+      </w:r>
+      <w:proofErr w:type="gramEnd"/>
+      <w:r>
+        <w:rPr>
+          <w:rFonts w:ascii="Times New Roman" w:hAnsi="Times New Roman" w:cs="Times New Roman"/>
+          <w:sz w:val="28"/>
+          <w:szCs w:val="28"/>
+        </w:rPr>
+        <w:t xml:space="preserve"> image search using our system, a simple interface is provided by the Web Application component, that allows users easy access to it without the need of understanding how it works. For testing the system, we provide an interface for File Slave module that </w:t>
+      </w:r>
+      <w:proofErr w:type="spellStart"/>
+      <w:r>
+        <w:rPr>
+          <w:rFonts w:ascii="Times New Roman" w:hAnsi="Times New Roman" w:cs="Times New Roman"/>
+          <w:sz w:val="28"/>
+          <w:szCs w:val="28"/>
+        </w:rPr>
+        <w:t>requiers</w:t>
+      </w:r>
+      <w:proofErr w:type="spellEnd"/>
+      <w:r>
+        <w:rPr>
+          <w:rFonts w:ascii="Times New Roman" w:hAnsi="Times New Roman" w:cs="Times New Roman"/>
+          <w:sz w:val="28"/>
+          <w:szCs w:val="28"/>
+        </w:rPr>
+        <w:t xml:space="preserve"> an abstract understanding of the algorithms used for the search.</w:t>
       </w:r>
     </w:p>
     <w:p>
@@ -2103,7 +2342,25 @@
           <w:sz w:val="28"/>
           <w:szCs w:val="28"/>
         </w:rPr>
-        <w:t>Before any implementation was done, UML diagrams were created (Use Case Diagram, Sequence Diagram, State Diagram, Deployment Diagram, Package Diagram, Class Diagram) to allow an easy and fast understanding of the system. When it comes to code, we used a naming convention and in places where code was not suggestive enough, comments were added.</w:t>
+        <w:t xml:space="preserve">Before any implementation was done, UML diagrams were created (Use Case Diagram, Sequence Diagram, State Diagram, Deployment Diagram, Package Diagram, </w:t>
+      </w:r>
+      <w:proofErr w:type="gramStart"/>
+      <w:r>
+        <w:rPr>
+          <w:rFonts w:ascii="Times New Roman" w:hAnsi="Times New Roman" w:cs="Times New Roman"/>
+          <w:sz w:val="28"/>
+          <w:szCs w:val="28"/>
+        </w:rPr>
+        <w:t>Class</w:t>
+      </w:r>
+      <w:proofErr w:type="gramEnd"/>
+      <w:r>
+        <w:rPr>
+          <w:rFonts w:ascii="Times New Roman" w:hAnsi="Times New Roman" w:cs="Times New Roman"/>
+          <w:sz w:val="28"/>
+          <w:szCs w:val="28"/>
+        </w:rPr>
+        <w:t xml:space="preserve"> Diagram) to allow an easy and fast understanding of the system. When it comes to code, we used a naming convention and in places where code was not suggestive enough, comments were added.</w:t>
       </w:r>
     </w:p>
     <w:p>
@@ -2181,7 +2438,43 @@
           <w:sz w:val="28"/>
           <w:szCs w:val="28"/>
         </w:rPr>
-        <w:t>In the process of implementing the system we tried to make it robust to errors as much as possible. Because it is almost impossible to oversee all errors that can occure, we implemented a logging system that allows us to identifie the source of errors fast and some additional information about it.</w:t>
+        <w:t xml:space="preserve">In the process of implementing the system we tried to make it robust to errors as much as possible. Because it is almost impossible to oversee all errors that can </w:t>
+      </w:r>
+      <w:proofErr w:type="spellStart"/>
+      <w:r>
+        <w:rPr>
+          <w:rFonts w:ascii="Times New Roman" w:hAnsi="Times New Roman" w:cs="Times New Roman"/>
+          <w:sz w:val="28"/>
+          <w:szCs w:val="28"/>
+        </w:rPr>
+        <w:t>occure</w:t>
+      </w:r>
+      <w:proofErr w:type="spellEnd"/>
+      <w:r>
+        <w:rPr>
+          <w:rFonts w:ascii="Times New Roman" w:hAnsi="Times New Roman" w:cs="Times New Roman"/>
+          <w:sz w:val="28"/>
+          <w:szCs w:val="28"/>
+        </w:rPr>
+        <w:t xml:space="preserve">, we implemented a logging system that allows us to </w:t>
+      </w:r>
+      <w:proofErr w:type="spellStart"/>
+      <w:r>
+        <w:rPr>
+          <w:rFonts w:ascii="Times New Roman" w:hAnsi="Times New Roman" w:cs="Times New Roman"/>
+          <w:sz w:val="28"/>
+          <w:szCs w:val="28"/>
+        </w:rPr>
+        <w:t>identifie</w:t>
+      </w:r>
+      <w:proofErr w:type="spellEnd"/>
+      <w:r>
+        <w:rPr>
+          <w:rFonts w:ascii="Times New Roman" w:hAnsi="Times New Roman" w:cs="Times New Roman"/>
+          <w:sz w:val="28"/>
+          <w:szCs w:val="28"/>
+        </w:rPr>
+        <w:t xml:space="preserve"> the source of errors fast and some additional information about it.</w:t>
       </w:r>
     </w:p>
     <w:p>

</xml_diff>